<commit_message>
avance vista producto ind
</commit_message>
<xml_diff>
--- a/docVistas.docx
+++ b/docVistas.docx
@@ -18,11 +18,13 @@
           <w:numId w:val="1"/>
         </w:numPr>
         <w:rPr>
-          <w:lang w:val="es-ES"/>
-        </w:rPr>
-      </w:pPr>
-      <w:r>
-        <w:rPr>
+          <w:highlight w:val="yellow"/>
+          <w:lang w:val="es-ES"/>
+        </w:rPr>
+      </w:pPr>
+      <w:r>
+        <w:rPr>
+          <w:highlight w:val="yellow"/>
           <w:lang w:val="es-ES"/>
         </w:rPr>
         <w:t>Página de inicio</w:t>
@@ -36,11 +38,13 @@
           <w:numId w:val="1"/>
         </w:numPr>
         <w:rPr>
-          <w:lang w:val="es-ES"/>
-        </w:rPr>
-      </w:pPr>
-      <w:r>
-        <w:rPr>
+          <w:highlight w:val="yellow"/>
+          <w:lang w:val="es-ES"/>
+        </w:rPr>
+      </w:pPr>
+      <w:r>
+        <w:rPr>
+          <w:highlight w:val="yellow"/>
           <w:lang w:val="es-ES"/>
         </w:rPr>
         <w:t>Página de producto individual</w:t>
@@ -54,11 +58,13 @@
           <w:numId w:val="1"/>
         </w:numPr>
         <w:rPr>
-          <w:lang w:val="es-ES"/>
-        </w:rPr>
-      </w:pPr>
-      <w:r>
-        <w:rPr>
+          <w:highlight w:val="yellow"/>
+          <w:lang w:val="es-ES"/>
+        </w:rPr>
+      </w:pPr>
+      <w:r>
+        <w:rPr>
+          <w:highlight w:val="yellow"/>
           <w:lang w:val="es-ES"/>
         </w:rPr>
         <w:t>Categoría de productos.</w:t>
@@ -72,11 +78,13 @@
           <w:numId w:val="1"/>
         </w:numPr>
         <w:rPr>
-          <w:lang w:val="es-ES"/>
-        </w:rPr>
-      </w:pPr>
-      <w:r>
-        <w:rPr>
+          <w:highlight w:val="blue"/>
+          <w:lang w:val="es-ES"/>
+        </w:rPr>
+      </w:pPr>
+      <w:r>
+        <w:rPr>
+          <w:highlight w:val="blue"/>
           <w:lang w:val="es-ES"/>
         </w:rPr>
         <w:t>Página de resultados de búsqueda.</w:t>
@@ -90,11 +98,13 @@
           <w:numId w:val="1"/>
         </w:numPr>
         <w:rPr>
-          <w:lang w:val="es-ES"/>
-        </w:rPr>
-      </w:pPr>
-      <w:r>
-        <w:rPr>
+          <w:highlight w:val="yellow"/>
+          <w:lang w:val="es-ES"/>
+        </w:rPr>
+      </w:pPr>
+      <w:r>
+        <w:rPr>
+          <w:highlight w:val="yellow"/>
           <w:lang w:val="es-ES"/>
         </w:rPr>
         <w:t>Pagina de carrito de compras.</w:t>
@@ -108,11 +118,13 @@
           <w:numId w:val="1"/>
         </w:numPr>
         <w:rPr>
-          <w:lang w:val="es-ES"/>
-        </w:rPr>
-      </w:pPr>
-      <w:r>
-        <w:rPr>
+          <w:highlight w:val="blue"/>
+          <w:lang w:val="es-ES"/>
+        </w:rPr>
+      </w:pPr>
+      <w:r>
+        <w:rPr>
+          <w:highlight w:val="blue"/>
           <w:lang w:val="es-ES"/>
         </w:rPr>
         <w:t>Página de pago.</w:t>
@@ -126,23 +138,27 @@
           <w:numId w:val="1"/>
         </w:numPr>
         <w:rPr>
-          <w:lang w:val="es-ES"/>
-        </w:rPr>
-      </w:pPr>
-      <w:r>
-        <w:rPr>
+          <w:highlight w:val="blue"/>
+          <w:lang w:val="es-ES"/>
+        </w:rPr>
+      </w:pPr>
+      <w:r>
+        <w:rPr>
+          <w:highlight w:val="blue"/>
           <w:lang w:val="es-ES"/>
         </w:rPr>
         <w:t>P</w:t>
       </w:r>
       <w:r>
         <w:rPr>
+          <w:highlight w:val="blue"/>
           <w:lang w:val="es-ES"/>
         </w:rPr>
         <w:t>á</w:t>
       </w:r>
       <w:r>
         <w:rPr>
+          <w:highlight w:val="blue"/>
           <w:lang w:val="es-ES"/>
         </w:rPr>
         <w:t>gina de confirmación de pedido.</w:t>
@@ -156,23 +172,27 @@
           <w:numId w:val="1"/>
         </w:numPr>
         <w:rPr>
-          <w:lang w:val="es-ES"/>
-        </w:rPr>
-      </w:pPr>
-      <w:r>
-        <w:rPr>
+          <w:highlight w:val="darkYellow"/>
+          <w:lang w:val="es-ES"/>
+        </w:rPr>
+      </w:pPr>
+      <w:r>
+        <w:rPr>
+          <w:highlight w:val="darkYellow"/>
           <w:lang w:val="es-ES"/>
         </w:rPr>
         <w:t>P</w:t>
       </w:r>
       <w:r>
         <w:rPr>
+          <w:highlight w:val="darkYellow"/>
           <w:lang w:val="es-ES"/>
         </w:rPr>
         <w:t>á</w:t>
       </w:r>
       <w:r>
         <w:rPr>
+          <w:highlight w:val="darkYellow"/>
           <w:lang w:val="es-ES"/>
         </w:rPr>
         <w:t>gina de cuenta de usuario.</w:t>
@@ -186,11 +206,13 @@
           <w:numId w:val="1"/>
         </w:numPr>
         <w:rPr>
-          <w:lang w:val="es-ES"/>
-        </w:rPr>
-      </w:pPr>
-      <w:r>
-        <w:rPr>
+          <w:highlight w:val="darkYellow"/>
+          <w:lang w:val="es-ES"/>
+        </w:rPr>
+      </w:pPr>
+      <w:r>
+        <w:rPr>
+          <w:highlight w:val="darkYellow"/>
           <w:lang w:val="es-ES"/>
         </w:rPr>
         <w:t>Página de políticas.</w:t>
@@ -204,11 +226,13 @@
           <w:numId w:val="1"/>
         </w:numPr>
         <w:rPr>
-          <w:lang w:val="es-ES"/>
-        </w:rPr>
-      </w:pPr>
-      <w:r>
-        <w:rPr>
+          <w:highlight w:val="darkYellow"/>
+          <w:lang w:val="es-ES"/>
+        </w:rPr>
+      </w:pPr>
+      <w:r>
+        <w:rPr>
+          <w:highlight w:val="darkYellow"/>
           <w:lang w:val="es-ES"/>
         </w:rPr>
         <w:t>Página de contacto</w:t>
@@ -222,11 +246,13 @@
           <w:numId w:val="1"/>
         </w:numPr>
         <w:rPr>
-          <w:lang w:val="es-ES"/>
-        </w:rPr>
-      </w:pPr>
-      <w:r>
-        <w:rPr>
+          <w:highlight w:val="darkYellow"/>
+          <w:lang w:val="es-ES"/>
+        </w:rPr>
+      </w:pPr>
+      <w:r>
+        <w:rPr>
+          <w:highlight w:val="darkYellow"/>
           <w:lang w:val="es-ES"/>
         </w:rPr>
         <w:t>Página “Sobre nosotros”.</w:t>
@@ -240,11 +266,13 @@
           <w:numId w:val="1"/>
         </w:numPr>
         <w:rPr>
-          <w:lang w:val="es-ES"/>
-        </w:rPr>
-      </w:pPr>
-      <w:r>
-        <w:rPr>
+          <w:highlight w:val="red"/>
+          <w:lang w:val="es-ES"/>
+        </w:rPr>
+      </w:pPr>
+      <w:r>
+        <w:rPr>
+          <w:highlight w:val="red"/>
           <w:lang w:val="es-ES"/>
         </w:rPr>
         <w:t>Página de FAQ (Preguntas frecuentes).</w:t>
@@ -258,11 +286,13 @@
           <w:numId w:val="1"/>
         </w:numPr>
         <w:rPr>
-          <w:lang w:val="es-ES"/>
-        </w:rPr>
-      </w:pPr>
-      <w:r>
-        <w:rPr>
+          <w:highlight w:val="red"/>
+          <w:lang w:val="es-ES"/>
+        </w:rPr>
+      </w:pPr>
+      <w:r>
+        <w:rPr>
+          <w:highlight w:val="red"/>
           <w:lang w:val="es-ES"/>
         </w:rPr>
         <w:t>Página de seguimiento de pedido.</w:t>
@@ -276,11 +306,13 @@
           <w:numId w:val="1"/>
         </w:numPr>
         <w:rPr>
-          <w:lang w:val="es-ES"/>
-        </w:rPr>
-      </w:pPr>
-      <w:r>
-        <w:rPr>
+          <w:highlight w:val="yellow"/>
+          <w:lang w:val="es-ES"/>
+        </w:rPr>
+      </w:pPr>
+      <w:r>
+        <w:rPr>
+          <w:highlight w:val="yellow"/>
           <w:lang w:val="es-ES"/>
         </w:rPr>
         <w:t>Página de registro/Inicio Sesión.</w:t>
@@ -308,14 +340,16 @@
           <w:numId w:val="2"/>
         </w:numPr>
         <w:rPr>
-          <w:lang w:val="es-ES"/>
-        </w:rPr>
-      </w:pPr>
-      <w:r>
-        <w:rPr>
-          <w:lang w:val="es-ES"/>
-        </w:rPr>
-        <w:t>Registro/Inicio Sesión.</w:t>
+          <w:highlight w:val="red"/>
+          <w:lang w:val="es-ES"/>
+        </w:rPr>
+      </w:pPr>
+      <w:r>
+        <w:rPr>
+          <w:highlight w:val="red"/>
+          <w:lang w:val="es-ES"/>
+        </w:rPr>
+        <w:t>Panel de control.</w:t>
       </w:r>
     </w:p>
     <w:p>
@@ -326,14 +360,16 @@
           <w:numId w:val="2"/>
         </w:numPr>
         <w:rPr>
-          <w:lang w:val="es-ES"/>
-        </w:rPr>
-      </w:pPr>
-      <w:r>
-        <w:rPr>
-          <w:lang w:val="es-ES"/>
-        </w:rPr>
-        <w:t>Panel de control.</w:t>
+          <w:highlight w:val="red"/>
+          <w:lang w:val="es-ES"/>
+        </w:rPr>
+      </w:pPr>
+      <w:r>
+        <w:rPr>
+          <w:highlight w:val="red"/>
+          <w:lang w:val="es-ES"/>
+        </w:rPr>
+        <w:t>Subida de productos</w:t>
       </w:r>
     </w:p>
     <w:p>
@@ -344,11 +380,13 @@
           <w:numId w:val="2"/>
         </w:numPr>
         <w:rPr>
-          <w:lang w:val="es-ES"/>
-        </w:rPr>
-      </w:pPr>
-      <w:r>
-        <w:rPr>
+          <w:highlight w:val="darkGreen"/>
+          <w:lang w:val="es-ES"/>
+        </w:rPr>
+      </w:pPr>
+      <w:r>
+        <w:rPr>
+          <w:highlight w:val="darkGreen"/>
           <w:lang w:val="es-ES"/>
         </w:rPr>
         <w:t>Gestión de Productos.</w:t>
@@ -362,11 +400,13 @@
           <w:numId w:val="2"/>
         </w:numPr>
         <w:rPr>
-          <w:lang w:val="es-ES"/>
-        </w:rPr>
-      </w:pPr>
-      <w:r>
-        <w:rPr>
+          <w:highlight w:val="darkGreen"/>
+          <w:lang w:val="es-ES"/>
+        </w:rPr>
+      </w:pPr>
+      <w:r>
+        <w:rPr>
+          <w:highlight w:val="darkGreen"/>
           <w:lang w:val="es-ES"/>
         </w:rPr>
         <w:t>Gestión de pedidos.</w:t>
@@ -380,11 +420,13 @@
           <w:numId w:val="2"/>
         </w:numPr>
         <w:rPr>
-          <w:lang w:val="es-ES"/>
-        </w:rPr>
-      </w:pPr>
-      <w:r>
-        <w:rPr>
+          <w:highlight w:val="darkGreen"/>
+          <w:lang w:val="es-ES"/>
+        </w:rPr>
+      </w:pPr>
+      <w:r>
+        <w:rPr>
+          <w:highlight w:val="darkGreen"/>
           <w:lang w:val="es-ES"/>
         </w:rPr>
         <w:t>Estadísticas y análisis.</w:t>
@@ -398,11 +440,13 @@
           <w:numId w:val="2"/>
         </w:numPr>
         <w:rPr>
-          <w:lang w:val="es-ES"/>
-        </w:rPr>
-      </w:pPr>
-      <w:r>
-        <w:rPr>
+          <w:highlight w:val="darkGreen"/>
+          <w:lang w:val="es-ES"/>
+        </w:rPr>
+      </w:pPr>
+      <w:r>
+        <w:rPr>
+          <w:highlight w:val="darkGreen"/>
           <w:lang w:val="es-ES"/>
         </w:rPr>
         <w:t>Informe de venta y pagos.</w:t>
@@ -416,11 +460,13 @@
           <w:numId w:val="2"/>
         </w:numPr>
         <w:rPr>
-          <w:lang w:val="es-ES"/>
-        </w:rPr>
-      </w:pPr>
-      <w:r>
-        <w:rPr>
+          <w:highlight w:val="darkGreen"/>
+          <w:lang w:val="es-ES"/>
+        </w:rPr>
+      </w:pPr>
+      <w:r>
+        <w:rPr>
+          <w:highlight w:val="darkGreen"/>
           <w:lang w:val="es-ES"/>
         </w:rPr>
         <w:t>Gestión de inventario.</w:t>
@@ -434,11 +480,13 @@
           <w:numId w:val="2"/>
         </w:numPr>
         <w:rPr>
-          <w:lang w:val="es-ES"/>
-        </w:rPr>
-      </w:pPr>
-      <w:r>
-        <w:rPr>
+          <w:highlight w:val="blue"/>
+          <w:lang w:val="es-ES"/>
+        </w:rPr>
+      </w:pPr>
+      <w:r>
+        <w:rPr>
+          <w:highlight w:val="blue"/>
           <w:lang w:val="es-ES"/>
         </w:rPr>
         <w:t>Soporte y comunicación.</w:t>
@@ -452,11 +500,13 @@
           <w:numId w:val="2"/>
         </w:numPr>
         <w:rPr>
-          <w:lang w:val="es-ES"/>
-        </w:rPr>
-      </w:pPr>
-      <w:r>
-        <w:rPr>
+          <w:highlight w:val="darkYellow"/>
+          <w:lang w:val="es-ES"/>
+        </w:rPr>
+      </w:pPr>
+      <w:r>
+        <w:rPr>
+          <w:highlight w:val="darkYellow"/>
           <w:lang w:val="es-ES"/>
         </w:rPr>
         <w:t>Sección de cuentas y configuración.</w:t>
@@ -470,14 +520,513 @@
           <w:numId w:val="2"/>
         </w:numPr>
         <w:rPr>
-          <w:lang w:val="es-ES"/>
-        </w:rPr>
-      </w:pPr>
-      <w:r>
-        <w:rPr>
+          <w:highlight w:val="red"/>
+          <w:lang w:val="es-ES"/>
+        </w:rPr>
+      </w:pPr>
+      <w:r>
+        <w:rPr>
+          <w:highlight w:val="red"/>
           <w:lang w:val="es-ES"/>
         </w:rPr>
         <w:t>Recursos educativos.</w:t>
+      </w:r>
+    </w:p>
+    <w:p>
+      <w:pPr>
+        <w:ind w:left="360"/>
+        <w:rPr>
+          <w:highlight w:val="red"/>
+          <w:lang w:val="es-ES"/>
+        </w:rPr>
+      </w:pPr>
+    </w:p>
+    <w:p>
+      <w:pPr>
+        <w:ind w:left="360"/>
+        <w:rPr>
+          <w:highlight w:val="yellow"/>
+          <w:lang w:val="es-ES"/>
+        </w:rPr>
+      </w:pPr>
+      <w:r>
+        <w:rPr>
+          <w:highlight w:val="yellow"/>
+          <w:lang w:val="es-ES"/>
+        </w:rPr>
+        <w:t>DAVID</w:t>
+      </w:r>
+    </w:p>
+    <w:p>
+      <w:pPr>
+        <w:ind w:left="360"/>
+        <w:rPr>
+          <w:highlight w:val="blue"/>
+          <w:lang w:val="es-ES"/>
+        </w:rPr>
+      </w:pPr>
+      <w:r>
+        <w:rPr>
+          <w:highlight w:val="blue"/>
+          <w:lang w:val="es-ES"/>
+        </w:rPr>
+        <w:t>KEVIN</w:t>
+      </w:r>
+    </w:p>
+    <w:p>
+      <w:pPr>
+        <w:ind w:left="360"/>
+        <w:rPr>
+          <w:highlight w:val="red"/>
+          <w:lang w:val="es-ES"/>
+        </w:rPr>
+      </w:pPr>
+      <w:r>
+        <w:rPr>
+          <w:highlight w:val="red"/>
+          <w:lang w:val="es-ES"/>
+        </w:rPr>
+        <w:t>THOMAS</w:t>
+      </w:r>
+    </w:p>
+    <w:p>
+      <w:pPr>
+        <w:ind w:left="360"/>
+        <w:rPr>
+          <w:highlight w:val="darkYellow"/>
+          <w:lang w:val="es-ES"/>
+        </w:rPr>
+      </w:pPr>
+      <w:r>
+        <w:rPr>
+          <w:highlight w:val="darkYellow"/>
+          <w:lang w:val="es-ES"/>
+        </w:rPr>
+        <w:t>DARIANA</w:t>
+      </w:r>
+    </w:p>
+    <w:p>
+      <w:pPr>
+        <w:ind w:left="360"/>
+        <w:rPr>
+          <w:highlight w:val="darkGreen"/>
+          <w:lang w:val="es-ES"/>
+        </w:rPr>
+      </w:pPr>
+      <w:r>
+        <w:rPr>
+          <w:highlight w:val="darkGreen"/>
+          <w:lang w:val="es-ES"/>
+        </w:rPr>
+        <w:t>DEIVID</w:t>
+      </w:r>
+    </w:p>
+    <w:p>
+      <w:pPr>
+        <w:rPr>
+          <w:lang w:val="es-ES"/>
+        </w:rPr>
+      </w:pPr>
+    </w:p>
+    <w:p>
+      <w:pPr>
+        <w:rPr>
+          <w:lang w:val="es-ES"/>
+        </w:rPr>
+      </w:pPr>
+    </w:p>
+    <w:p>
+      <w:pPr>
+        <w:rPr>
+          <w:lang w:val="es-ES"/>
+        </w:rPr>
+      </w:pPr>
+    </w:p>
+    <w:p>
+      <w:pPr>
+        <w:rPr>
+          <w:lang w:val="es-ES"/>
+        </w:rPr>
+      </w:pPr>
+    </w:p>
+    <w:p>
+      <w:pPr>
+        <w:rPr>
+          <w:lang w:val="es-ES"/>
+        </w:rPr>
+      </w:pPr>
+    </w:p>
+    <w:p>
+      <w:pPr>
+        <w:rPr>
+          <w:lang w:val="es-ES"/>
+        </w:rPr>
+      </w:pPr>
+    </w:p>
+    <w:p>
+      <w:pPr>
+        <w:rPr>
+          <w:lang w:val="es-ES"/>
+        </w:rPr>
+      </w:pPr>
+    </w:p>
+    <w:p>
+      <w:pPr>
+        <w:rPr>
+          <w:lang w:val="es-ES"/>
+        </w:rPr>
+      </w:pPr>
+    </w:p>
+    <w:p>
+      <w:pPr>
+        <w:rPr>
+          <w:lang w:val="es-ES"/>
+        </w:rPr>
+      </w:pPr>
+    </w:p>
+    <w:p>
+      <w:pPr>
+        <w:rPr>
+          <w:lang w:val="es-ES"/>
+        </w:rPr>
+      </w:pPr>
+    </w:p>
+    <w:p>
+      <w:pPr>
+        <w:rPr>
+          <w:lang w:val="es-ES"/>
+        </w:rPr>
+      </w:pPr>
+    </w:p>
+    <w:p>
+      <w:pPr>
+        <w:rPr>
+          <w:b/>
+          <w:bCs/>
+        </w:rPr>
+      </w:pPr>
+      <w:r>
+        <w:rPr>
+          <w:b/>
+          <w:bCs/>
+        </w:rPr>
+        <w:t>CLIENTE</w:t>
+      </w:r>
+    </w:p>
+    <w:p>
+      <w:r>
+        <w:rPr>
+          <w:b/>
+          <w:bCs/>
+        </w:rPr>
+        <w:t>Página de inicio:</w:t>
+      </w:r>
+      <w:r>
+        <w:t xml:space="preserve"> La página principal de la tienda que muestra productos destacados, promociones actuales y cualquier otro contenido relevante para los clientes.</w:t>
+      </w:r>
+    </w:p>
+    <w:p>
+      <w:r>
+        <w:rPr>
+          <w:b/>
+          <w:bCs/>
+        </w:rPr>
+        <w:t>Páginas de productos individuales:</w:t>
+      </w:r>
+      <w:r>
+        <w:t xml:space="preserve"> Páginas dedicadas a cada producto que detallan su descripción, características, precios, opciones de compra, imágenes de alta calidad, reseñas de clientes si las hay, etc.</w:t>
+      </w:r>
+    </w:p>
+    <w:p>
+      <w:r>
+        <w:rPr>
+          <w:b/>
+          <w:bCs/>
+        </w:rPr>
+        <w:t>Categorías de productos:</w:t>
+      </w:r>
+      <w:r>
+        <w:t xml:space="preserve"> Páginas que agrupan productos similares en categorías para facilitar la navegación del cliente. Por ejemplo, "Ropa de hombre", "Electrónica", "Accesorios", etc.</w:t>
+      </w:r>
+    </w:p>
+    <w:p>
+      <w:r>
+        <w:rPr>
+          <w:b/>
+          <w:bCs/>
+        </w:rPr>
+        <w:t>Página de resultados de búsqueda:</w:t>
+      </w:r>
+      <w:r>
+        <w:t xml:space="preserve"> Cuando los usuarios buscan productos específicos, esta página muestra los resultados relevantes con opciones de filtrado y ordenación.</w:t>
+      </w:r>
+    </w:p>
+    <w:p>
+      <w:r>
+        <w:rPr>
+          <w:b/>
+          <w:bCs/>
+        </w:rPr>
+        <w:t xml:space="preserve">Página de carrito de compras: </w:t>
+      </w:r>
+      <w:r>
+        <w:t>Donde los clientes pueden revisar y editar los productos que han agregado a su carrito antes de proceder al pago.</w:t>
+      </w:r>
+    </w:p>
+    <w:p>
+      <w:r>
+        <w:rPr>
+          <w:b/>
+          <w:bCs/>
+        </w:rPr>
+        <w:t xml:space="preserve">Página de pago: </w:t>
+      </w:r>
+      <w:r>
+        <w:t>Donde los clientes completan su compra, ingresando información de envío, métodos de pago y cualquier cupón o código promocional.</w:t>
+      </w:r>
+    </w:p>
+    <w:p>
+      <w:r>
+        <w:rPr>
+          <w:b/>
+          <w:bCs/>
+        </w:rPr>
+        <w:t>Página de confirmación de pedido:</w:t>
+      </w:r>
+      <w:r>
+        <w:t xml:space="preserve"> Una página que confirma que la orden se ha realizado con éxito y proporciona detalles como el número de orden y la estimación de entrega.</w:t>
+      </w:r>
+    </w:p>
+    <w:p>
+      <w:r>
+        <w:rPr>
+          <w:b/>
+          <w:bCs/>
+        </w:rPr>
+        <w:t>Página de cuenta de usuario:</w:t>
+      </w:r>
+      <w:r>
+        <w:t xml:space="preserve"> Donde los clientes pueden ver su historial de pedidos, editar información personal, cambiar contraseñas, etc.</w:t>
+      </w:r>
+    </w:p>
+    <w:p>
+      <w:r>
+        <w:rPr>
+          <w:b/>
+          <w:bCs/>
+        </w:rPr>
+        <w:t xml:space="preserve">Páginas de políticas: </w:t>
+      </w:r>
+      <w:r>
+        <w:t>Páginas que detallan las políticas de la tienda, como términos y condiciones, política de devoluciones, política de privacidad, etc.</w:t>
+      </w:r>
+    </w:p>
+    <w:p>
+      <w:r>
+        <w:rPr>
+          <w:b/>
+          <w:bCs/>
+        </w:rPr>
+        <w:t>Página de contacto:</w:t>
+      </w:r>
+      <w:r>
+        <w:t xml:space="preserve"> Donde los clientes pueden encontrar información de contacto de la tienda, como dirección física, correo electrónico, número de teléfono y formulario de contacto.</w:t>
+      </w:r>
+    </w:p>
+    <w:p>
+      <w:r>
+        <w:rPr>
+          <w:b/>
+          <w:bCs/>
+        </w:rPr>
+        <w:t>Página "Sobre nosotros":</w:t>
+      </w:r>
+      <w:r>
+        <w:t xml:space="preserve"> Que proporciona información sobre la historia de la empresa, su misión, visión y valores.</w:t>
+      </w:r>
+    </w:p>
+    <w:p>
+      <w:r>
+        <w:rPr>
+          <w:b/>
+          <w:bCs/>
+        </w:rPr>
+        <w:t>Página de FAQ (Preguntas frecuentes):</w:t>
+      </w:r>
+      <w:r>
+        <w:t xml:space="preserve"> Donde se responden las preguntas comunes de los clientes sobre la tienda, los productos, los envíos, etc.</w:t>
+      </w:r>
+    </w:p>
+    <w:p>
+      <w:r>
+        <w:rPr>
+          <w:b/>
+          <w:bCs/>
+        </w:rPr>
+        <w:t xml:space="preserve">Página de seguimiento de pedidos: </w:t>
+      </w:r>
+      <w:r>
+        <w:t>Donde los clientes pueden rastrear el estado de su pedido una vez que se ha enviado.</w:t>
+      </w:r>
+    </w:p>
+    <w:p>
+      <w:r>
+        <w:rPr>
+          <w:b/>
+          <w:bCs/>
+        </w:rPr>
+        <w:lastRenderedPageBreak/>
+        <w:t>Página de registro/inicio de sesión:</w:t>
+      </w:r>
+      <w:r>
+        <w:t xml:space="preserve"> Donde los clientes pueden registrarse para crear una cuenta o iniciar sesión en una cuenta existente.</w:t>
+      </w:r>
+    </w:p>
+    <w:p/>
+    <w:p/>
+    <w:p/>
+    <w:p/>
+    <w:p>
+      <w:pPr>
+        <w:rPr>
+          <w:b/>
+          <w:bCs/>
+        </w:rPr>
+      </w:pPr>
+      <w:r>
+        <w:rPr>
+          <w:b/>
+          <w:bCs/>
+        </w:rPr>
+        <w:t>PROVEEDOR</w:t>
+      </w:r>
+    </w:p>
+    <w:p>
+      <w:r>
+        <w:rPr>
+          <w:b/>
+          <w:bCs/>
+        </w:rPr>
+        <w:t>Panel de control del proveedor:</w:t>
+      </w:r>
+      <w:r>
+        <w:t xml:space="preserve"> Un área dedicada donde los proveedores pueden acceder y administrar sus productos, pedidos, inventario y otra información relevante.</w:t>
+      </w:r>
+    </w:p>
+    <w:p>
+      <w:r>
+        <w:rPr>
+          <w:b/>
+          <w:bCs/>
+        </w:rPr>
+        <w:t>Subida de productos:</w:t>
+      </w:r>
+      <w:r>
+        <w:t xml:space="preserve"> Una vista que permite a los proveedores agregar nuevos productos a la plataforma, incluidos detalles como descripción, imágenes, precios, categorías, etc.</w:t>
+      </w:r>
+    </w:p>
+    <w:p>
+      <w:r>
+        <w:rPr>
+          <w:b/>
+          <w:bCs/>
+        </w:rPr>
+        <w:t>Gestión de productos:</w:t>
+      </w:r>
+      <w:r>
+        <w:t xml:space="preserve"> Una interfaz que permite a los proveedores editar, actualizar o eliminar productos existentes, así como cambiar información como precios, cantidades en stock, etc.</w:t>
+      </w:r>
+    </w:p>
+    <w:p>
+      <w:r>
+        <w:rPr>
+          <w:b/>
+          <w:bCs/>
+        </w:rPr>
+        <w:t xml:space="preserve">Estadísticas y análisis: </w:t>
+      </w:r>
+      <w:r>
+        <w:t>Herramientas que proporcionan a los proveedores información sobre el rendimiento de sus productos, como la cantidad de vistas, tasas de conversión, ventas totales, etc.</w:t>
+      </w:r>
+    </w:p>
+    <w:p>
+      <w:r>
+        <w:rPr>
+          <w:b/>
+          <w:bCs/>
+        </w:rPr>
+        <w:t>Gestión de pedidos:</w:t>
+      </w:r>
+      <w:r>
+        <w:t xml:space="preserve"> Una vista que permite a los proveedores ver y administrar los pedidos realizados para sus productos, incluida la confirmación de pedidos, el procesamiento de envíos y la comunicación con los compradores.</w:t>
+      </w:r>
+    </w:p>
+    <w:p>
+      <w:r>
+        <w:rPr>
+          <w:b/>
+          <w:bCs/>
+        </w:rPr>
+        <w:t>Informes de ventas y pagos:</w:t>
+      </w:r>
+      <w:r>
+        <w:t xml:space="preserve"> Una sección donde los proveedores pueden acceder a informes detallados sobre sus ventas y pagos, incluidos datos financieros como ganancias, impuestos, etc.</w:t>
+      </w:r>
+    </w:p>
+    <w:p>
+      <w:r>
+        <w:rPr>
+          <w:b/>
+          <w:bCs/>
+        </w:rPr>
+        <w:t>Gestión de inventario:</w:t>
+      </w:r>
+      <w:r>
+        <w:t xml:space="preserve"> Herramientas que permiten a los proveedores realizar un seguimiento del inventario de sus productos, recibir notificaciones sobre productos de bajo stock y actualizar los niveles de inventario según sea necesario.</w:t>
+      </w:r>
+    </w:p>
+    <w:p>
+      <w:r>
+        <w:rPr>
+          <w:b/>
+          <w:bCs/>
+        </w:rPr>
+        <w:t xml:space="preserve">Soporte y comunicación: </w:t>
+      </w:r>
+      <w:r>
+        <w:t>Una función que permite a los proveedores comunicarse con el equipo de soporte de la plataforma en caso de problemas técnicos, preguntas sobre políticas, etc.</w:t>
+      </w:r>
+    </w:p>
+    <w:p>
+      <w:r>
+        <w:rPr>
+          <w:b/>
+          <w:bCs/>
+        </w:rPr>
+        <w:t>Gestión de cuentas y configuración:</w:t>
+      </w:r>
+      <w:r>
+        <w:t xml:space="preserve"> Una sección donde los proveedores pueden administrar la configuración de su cuenta, actualizar información de contacto, cambiar contraseñas, etc.</w:t>
+      </w:r>
+    </w:p>
+    <w:p>
+      <w:r>
+        <w:rPr>
+          <w:b/>
+          <w:bCs/>
+          <w:highlight w:val="red"/>
+        </w:rPr>
+        <w:t>Recursos educativos:</w:t>
+      </w:r>
+      <w:r>
+        <w:rPr>
+          <w:b/>
+          <w:bCs/>
+        </w:rPr>
+        <w:t xml:space="preserve"> </w:t>
+      </w:r>
+      <w:r>
+        <w:t>Recursos útiles como guías de inicio rápido, tutoriales en video o documentos de ayuda que ayuden a los proveedores a comprender cómo utilizar la plataforma de manera efectiva.</w:t>
       </w:r>
     </w:p>
     <w:sectPr>

</xml_diff>